<commit_message>
Init fichier de management avancé
</commit_message>
<xml_diff>
--- a/GESTION_DROIT/Resume-Management_avance_des_SI.docx
+++ b/GESTION_DROIT/Resume-Management_avance_des_SI.docx
@@ -27,10 +27,10 @@
     </w:p>
     <w:p>
       <w:pPr>
-        <w:pStyle w:val="Paragraphedeliste"/>
+        <w:pStyle w:val="Sansinterligne"/>
         <w:numPr>
           <w:ilvl w:val="0"/>
-          <w:numId w:val="12"/>
+          <w:numId w:val="42"/>
         </w:numPr>
       </w:pPr>
     </w:p>
@@ -49,21 +49,18 @@
   <w:abstractNum w:abstractNumId="0" w15:restartNumberingAfterBreak="0">
     <w:nsid w:val="FFFFFF89"/>
     <w:multiLevelType w:val="singleLevel"/>
-    <w:tmpl w:val="4B9C21EA"/>
+    <w:tmpl w:val="076E85A8"/>
     <w:lvl w:ilvl="0">
       <w:start w:val="1"/>
       <w:numFmt w:val="bullet"/>
-      <w:pStyle w:val="Listepuces"/>
-      <w:lvlText w:val=""/>
-      <w:lvlJc w:val="left"/>
-      <w:pPr>
-        <w:tabs>
-          <w:tab w:val="num" w:pos="360"/>
-        </w:tabs>
+      <w:pStyle w:val="Titre4"/>
+      <w:lvlText w:val=""/>
+      <w:lvlJc w:val="left"/>
+      <w:pPr>
         <w:ind w:left="360" w:hanging="360"/>
       </w:pPr>
       <w:rPr>
-        <w:rFonts w:ascii="Symbol" w:hAnsi="Symbol" w:hint="default"/>
+        <w:rFonts w:ascii="Wingdings" w:hAnsi="Wingdings" w:hint="default"/>
       </w:rPr>
     </w:lvl>
   </w:abstractNum>
@@ -532,6 +529,119 @@
     <w:numStyleLink w:val="style3"/>
   </w:abstractNum>
   <w:abstractNum w:abstractNumId="7" w15:restartNumberingAfterBreak="0">
+    <w:nsid w:val="1B8C7840"/>
+    <w:multiLevelType w:val="hybridMultilevel"/>
+    <w:tmpl w:val="F09424EE"/>
+    <w:lvl w:ilvl="0" w:tplc="040C000B">
+      <w:start w:val="1"/>
+      <w:numFmt w:val="bullet"/>
+      <w:lvlText w:val=""/>
+      <w:lvlJc w:val="left"/>
+      <w:pPr>
+        <w:ind w:left="720" w:hanging="360"/>
+      </w:pPr>
+      <w:rPr>
+        <w:rFonts w:ascii="Wingdings" w:hAnsi="Wingdings" w:hint="default"/>
+      </w:rPr>
+    </w:lvl>
+    <w:lvl w:ilvl="1" w:tplc="040C0003" w:tentative="1">
+      <w:start w:val="1"/>
+      <w:numFmt w:val="bullet"/>
+      <w:lvlText w:val="o"/>
+      <w:lvlJc w:val="left"/>
+      <w:pPr>
+        <w:ind w:left="1440" w:hanging="360"/>
+      </w:pPr>
+      <w:rPr>
+        <w:rFonts w:ascii="Courier New" w:hAnsi="Courier New" w:cs="Courier New" w:hint="default"/>
+      </w:rPr>
+    </w:lvl>
+    <w:lvl w:ilvl="2" w:tplc="040C0005" w:tentative="1">
+      <w:start w:val="1"/>
+      <w:numFmt w:val="bullet"/>
+      <w:lvlText w:val=""/>
+      <w:lvlJc w:val="left"/>
+      <w:pPr>
+        <w:ind w:left="2160" w:hanging="360"/>
+      </w:pPr>
+      <w:rPr>
+        <w:rFonts w:ascii="Wingdings" w:hAnsi="Wingdings" w:hint="default"/>
+      </w:rPr>
+    </w:lvl>
+    <w:lvl w:ilvl="3" w:tplc="040C0001" w:tentative="1">
+      <w:start w:val="1"/>
+      <w:numFmt w:val="bullet"/>
+      <w:lvlText w:val=""/>
+      <w:lvlJc w:val="left"/>
+      <w:pPr>
+        <w:ind w:left="2880" w:hanging="360"/>
+      </w:pPr>
+      <w:rPr>
+        <w:rFonts w:ascii="Symbol" w:hAnsi="Symbol" w:hint="default"/>
+      </w:rPr>
+    </w:lvl>
+    <w:lvl w:ilvl="4" w:tplc="040C0003" w:tentative="1">
+      <w:start w:val="1"/>
+      <w:numFmt w:val="bullet"/>
+      <w:lvlText w:val="o"/>
+      <w:lvlJc w:val="left"/>
+      <w:pPr>
+        <w:ind w:left="3600" w:hanging="360"/>
+      </w:pPr>
+      <w:rPr>
+        <w:rFonts w:ascii="Courier New" w:hAnsi="Courier New" w:cs="Courier New" w:hint="default"/>
+      </w:rPr>
+    </w:lvl>
+    <w:lvl w:ilvl="5" w:tplc="040C0005" w:tentative="1">
+      <w:start w:val="1"/>
+      <w:numFmt w:val="bullet"/>
+      <w:lvlText w:val=""/>
+      <w:lvlJc w:val="left"/>
+      <w:pPr>
+        <w:ind w:left="4320" w:hanging="360"/>
+      </w:pPr>
+      <w:rPr>
+        <w:rFonts w:ascii="Wingdings" w:hAnsi="Wingdings" w:hint="default"/>
+      </w:rPr>
+    </w:lvl>
+    <w:lvl w:ilvl="6" w:tplc="040C0001" w:tentative="1">
+      <w:start w:val="1"/>
+      <w:numFmt w:val="bullet"/>
+      <w:lvlText w:val=""/>
+      <w:lvlJc w:val="left"/>
+      <w:pPr>
+        <w:ind w:left="5040" w:hanging="360"/>
+      </w:pPr>
+      <w:rPr>
+        <w:rFonts w:ascii="Symbol" w:hAnsi="Symbol" w:hint="default"/>
+      </w:rPr>
+    </w:lvl>
+    <w:lvl w:ilvl="7" w:tplc="040C0003" w:tentative="1">
+      <w:start w:val="1"/>
+      <w:numFmt w:val="bullet"/>
+      <w:lvlText w:val="o"/>
+      <w:lvlJc w:val="left"/>
+      <w:pPr>
+        <w:ind w:left="5760" w:hanging="360"/>
+      </w:pPr>
+      <w:rPr>
+        <w:rFonts w:ascii="Courier New" w:hAnsi="Courier New" w:cs="Courier New" w:hint="default"/>
+      </w:rPr>
+    </w:lvl>
+    <w:lvl w:ilvl="8" w:tplc="040C0005" w:tentative="1">
+      <w:start w:val="1"/>
+      <w:numFmt w:val="bullet"/>
+      <w:lvlText w:val=""/>
+      <w:lvlJc w:val="left"/>
+      <w:pPr>
+        <w:ind w:left="6480" w:hanging="360"/>
+      </w:pPr>
+      <w:rPr>
+        <w:rFonts w:ascii="Wingdings" w:hAnsi="Wingdings" w:hint="default"/>
+      </w:rPr>
+    </w:lvl>
+  </w:abstractNum>
+  <w:abstractNum w:abstractNumId="8" w15:restartNumberingAfterBreak="0">
     <w:nsid w:val="1D5E60B1"/>
     <w:multiLevelType w:val="hybridMultilevel"/>
     <w:tmpl w:val="662E5268"/>
@@ -644,7 +754,7 @@
       </w:rPr>
     </w:lvl>
   </w:abstractNum>
-  <w:abstractNum w:abstractNumId="8" w15:restartNumberingAfterBreak="0">
+  <w:abstractNum w:abstractNumId="9" w15:restartNumberingAfterBreak="0">
     <w:nsid w:val="2C8B0BC2"/>
     <w:multiLevelType w:val="hybridMultilevel"/>
     <w:tmpl w:val="A402930C"/>
@@ -730,7 +840,7 @@
       </w:pPr>
     </w:lvl>
   </w:abstractNum>
-  <w:abstractNum w:abstractNumId="9" w15:restartNumberingAfterBreak="0">
+  <w:abstractNum w:abstractNumId="10" w15:restartNumberingAfterBreak="0">
     <w:nsid w:val="32897EA3"/>
     <w:multiLevelType w:val="multilevel"/>
     <w:tmpl w:val="4488AA66"/>
@@ -849,7 +959,7 @@
       </w:rPr>
     </w:lvl>
   </w:abstractNum>
-  <w:abstractNum w:abstractNumId="10" w15:restartNumberingAfterBreak="0">
+  <w:abstractNum w:abstractNumId="11" w15:restartNumberingAfterBreak="0">
     <w:nsid w:val="38C93D31"/>
     <w:multiLevelType w:val="hybridMultilevel"/>
     <w:tmpl w:val="6CA801A8"/>
@@ -962,7 +1072,7 @@
       </w:rPr>
     </w:lvl>
   </w:abstractNum>
-  <w:abstractNum w:abstractNumId="11" w15:restartNumberingAfterBreak="0">
+  <w:abstractNum w:abstractNumId="12" w15:restartNumberingAfterBreak="0">
     <w:nsid w:val="3CC16646"/>
     <w:multiLevelType w:val="hybridMultilevel"/>
     <w:tmpl w:val="C84219EC"/>
@@ -1075,7 +1185,7 @@
       </w:rPr>
     </w:lvl>
   </w:abstractNum>
-  <w:abstractNum w:abstractNumId="12" w15:restartNumberingAfterBreak="0">
+  <w:abstractNum w:abstractNumId="13" w15:restartNumberingAfterBreak="0">
     <w:nsid w:val="4B8F6378"/>
     <w:multiLevelType w:val="hybridMultilevel"/>
     <w:tmpl w:val="14880DBA"/>
@@ -1162,7 +1272,7 @@
       </w:pPr>
     </w:lvl>
   </w:abstractNum>
-  <w:abstractNum w:abstractNumId="13" w15:restartNumberingAfterBreak="0">
+  <w:abstractNum w:abstractNumId="14" w15:restartNumberingAfterBreak="0">
     <w:nsid w:val="50201687"/>
     <w:multiLevelType w:val="hybridMultilevel"/>
     <w:tmpl w:val="F2C4EC2E"/>
@@ -1275,7 +1385,7 @@
       </w:rPr>
     </w:lvl>
   </w:abstractNum>
-  <w:abstractNum w:abstractNumId="14" w15:restartNumberingAfterBreak="0">
+  <w:abstractNum w:abstractNumId="15" w15:restartNumberingAfterBreak="0">
     <w:nsid w:val="56554E8E"/>
     <w:multiLevelType w:val="hybridMultilevel"/>
     <w:tmpl w:val="E7183170"/>
@@ -1388,7 +1498,7 @@
       </w:rPr>
     </w:lvl>
   </w:abstractNum>
-  <w:abstractNum w:abstractNumId="15" w15:restartNumberingAfterBreak="0">
+  <w:abstractNum w:abstractNumId="16" w15:restartNumberingAfterBreak="0">
     <w:nsid w:val="5688619D"/>
     <w:multiLevelType w:val="hybridMultilevel"/>
     <w:tmpl w:val="28B06EE6"/>
@@ -1483,7 +1593,7 @@
       </w:pPr>
     </w:lvl>
   </w:abstractNum>
-  <w:abstractNum w:abstractNumId="16" w15:restartNumberingAfterBreak="0">
+  <w:abstractNum w:abstractNumId="17" w15:restartNumberingAfterBreak="0">
     <w:nsid w:val="57576D8C"/>
     <w:multiLevelType w:val="hybridMultilevel"/>
     <w:tmpl w:val="C22490EC"/>
@@ -1596,7 +1706,7 @@
       </w:rPr>
     </w:lvl>
   </w:abstractNum>
-  <w:abstractNum w:abstractNumId="17" w15:restartNumberingAfterBreak="0">
+  <w:abstractNum w:abstractNumId="18" w15:restartNumberingAfterBreak="0">
     <w:nsid w:val="5B842EBB"/>
     <w:multiLevelType w:val="multilevel"/>
     <w:tmpl w:val="A91AFB9E"/>
@@ -1711,7 +1821,7 @@
       </w:rPr>
     </w:lvl>
   </w:abstractNum>
-  <w:abstractNum w:abstractNumId="18" w15:restartNumberingAfterBreak="0">
+  <w:abstractNum w:abstractNumId="19" w15:restartNumberingAfterBreak="0">
     <w:nsid w:val="5D4B6102"/>
     <w:multiLevelType w:val="hybridMultilevel"/>
     <w:tmpl w:val="B92EA596"/>
@@ -1824,7 +1934,7 @@
       </w:rPr>
     </w:lvl>
   </w:abstractNum>
-  <w:abstractNum w:abstractNumId="19" w15:restartNumberingAfterBreak="0">
+  <w:abstractNum w:abstractNumId="20" w15:restartNumberingAfterBreak="0">
     <w:nsid w:val="620D4E32"/>
     <w:multiLevelType w:val="hybridMultilevel"/>
     <w:tmpl w:val="241A5840"/>
@@ -1937,7 +2047,7 @@
       </w:rPr>
     </w:lvl>
   </w:abstractNum>
-  <w:abstractNum w:abstractNumId="20" w15:restartNumberingAfterBreak="0">
+  <w:abstractNum w:abstractNumId="21" w15:restartNumberingAfterBreak="0">
     <w:nsid w:val="67685BFA"/>
     <w:multiLevelType w:val="hybridMultilevel"/>
     <w:tmpl w:val="790E8B1A"/>
@@ -2050,7 +2160,7 @@
       </w:rPr>
     </w:lvl>
   </w:abstractNum>
-  <w:abstractNum w:abstractNumId="21" w15:restartNumberingAfterBreak="0">
+  <w:abstractNum w:abstractNumId="22" w15:restartNumberingAfterBreak="0">
     <w:nsid w:val="678242B6"/>
     <w:multiLevelType w:val="hybridMultilevel"/>
     <w:tmpl w:val="ED544D6C"/>
@@ -2163,7 +2273,7 @@
       </w:rPr>
     </w:lvl>
   </w:abstractNum>
-  <w:abstractNum w:abstractNumId="22" w15:restartNumberingAfterBreak="0">
+  <w:abstractNum w:abstractNumId="23" w15:restartNumberingAfterBreak="0">
     <w:nsid w:val="6AF7546A"/>
     <w:multiLevelType w:val="hybridMultilevel"/>
     <w:tmpl w:val="5FCC8A48"/>
@@ -2276,7 +2386,7 @@
       </w:rPr>
     </w:lvl>
   </w:abstractNum>
-  <w:abstractNum w:abstractNumId="23" w15:restartNumberingAfterBreak="0">
+  <w:abstractNum w:abstractNumId="24" w15:restartNumberingAfterBreak="0">
     <w:nsid w:val="6BE46996"/>
     <w:multiLevelType w:val="hybridMultilevel"/>
     <w:tmpl w:val="E946AC62"/>
@@ -2389,7 +2499,7 @@
       </w:rPr>
     </w:lvl>
   </w:abstractNum>
-  <w:abstractNum w:abstractNumId="24" w15:restartNumberingAfterBreak="0">
+  <w:abstractNum w:abstractNumId="25" w15:restartNumberingAfterBreak="0">
     <w:nsid w:val="6E421EE6"/>
     <w:multiLevelType w:val="hybridMultilevel"/>
     <w:tmpl w:val="2DD491EC"/>
@@ -2502,7 +2612,7 @@
       </w:rPr>
     </w:lvl>
   </w:abstractNum>
-  <w:abstractNum w:abstractNumId="25" w15:restartNumberingAfterBreak="0">
+  <w:abstractNum w:abstractNumId="26" w15:restartNumberingAfterBreak="0">
     <w:nsid w:val="6FCB1E7F"/>
     <w:multiLevelType w:val="hybridMultilevel"/>
     <w:tmpl w:val="B2D4DF8C"/>
@@ -2594,7 +2704,7 @@
       </w:pPr>
     </w:lvl>
   </w:abstractNum>
-  <w:abstractNum w:abstractNumId="26" w15:restartNumberingAfterBreak="0">
+  <w:abstractNum w:abstractNumId="27" w15:restartNumberingAfterBreak="0">
     <w:nsid w:val="75423996"/>
     <w:multiLevelType w:val="hybridMultilevel"/>
     <w:tmpl w:val="E7148828"/>
@@ -2707,7 +2817,7 @@
       </w:rPr>
     </w:lvl>
   </w:abstractNum>
-  <w:abstractNum w:abstractNumId="27" w15:restartNumberingAfterBreak="0">
+  <w:abstractNum w:abstractNumId="28" w15:restartNumberingAfterBreak="0">
     <w:nsid w:val="75AA5690"/>
     <w:multiLevelType w:val="hybridMultilevel"/>
     <w:tmpl w:val="DDFA5658"/>
@@ -2799,14 +2909,13 @@
       </w:pPr>
     </w:lvl>
   </w:abstractNum>
-  <w:abstractNum w:abstractNumId="28" w15:restartNumberingAfterBreak="0">
+  <w:abstractNum w:abstractNumId="29" w15:restartNumberingAfterBreak="0">
     <w:nsid w:val="77071391"/>
     <w:multiLevelType w:val="hybridMultilevel"/>
     <w:tmpl w:val="4F0AA792"/>
     <w:lvl w:ilvl="0" w:tplc="26AE2E02">
       <w:start w:val="1"/>
       <w:numFmt w:val="bullet"/>
-      <w:pStyle w:val="Titre4"/>
       <w:lvlText w:val=""/>
       <w:lvlJc w:val="left"/>
       <w:pPr>
@@ -2892,7 +3001,7 @@
       </w:pPr>
     </w:lvl>
   </w:abstractNum>
-  <w:abstractNum w:abstractNumId="29" w15:restartNumberingAfterBreak="0">
+  <w:abstractNum w:abstractNumId="30" w15:restartNumberingAfterBreak="0">
     <w:nsid w:val="7DF0401C"/>
     <w:multiLevelType w:val="hybridMultilevel"/>
     <w:tmpl w:val="5E58F0BC"/>
@@ -3005,13 +3114,13 @@
       </w:rPr>
     </w:lvl>
   </w:abstractNum>
-  <w:abstractNum w:abstractNumId="30" w15:restartNumberingAfterBreak="0">
+  <w:abstractNum w:abstractNumId="31" w15:restartNumberingAfterBreak="0">
     <w:nsid w:val="7E5844D9"/>
     <w:multiLevelType w:val="multilevel"/>
     <w:tmpl w:val="A91AFB9E"/>
     <w:numStyleLink w:val="style3"/>
   </w:abstractNum>
-  <w:abstractNum w:abstractNumId="31" w15:restartNumberingAfterBreak="0">
+  <w:abstractNum w:abstractNumId="32" w15:restartNumberingAfterBreak="0">
     <w:nsid w:val="7F301F7D"/>
     <w:multiLevelType w:val="hybridMultilevel"/>
     <w:tmpl w:val="8182B9A8"/>
@@ -3125,58 +3234,58 @@
     </w:lvl>
   </w:abstractNum>
   <w:num w:numId="1" w16cid:durableId="553738995">
-    <w:abstractNumId w:val="19"/>
+    <w:abstractNumId w:val="20"/>
   </w:num>
   <w:num w:numId="2" w16cid:durableId="1531840970">
-    <w:abstractNumId w:val="8"/>
+    <w:abstractNumId w:val="9"/>
   </w:num>
   <w:num w:numId="3" w16cid:durableId="2012876137">
-    <w:abstractNumId w:val="9"/>
+    <w:abstractNumId w:val="10"/>
   </w:num>
   <w:num w:numId="4" w16cid:durableId="1057510889">
     <w:abstractNumId w:val="6"/>
   </w:num>
   <w:num w:numId="5" w16cid:durableId="1493637178">
-    <w:abstractNumId w:val="17"/>
+    <w:abstractNumId w:val="18"/>
   </w:num>
   <w:num w:numId="6" w16cid:durableId="2143770919">
-    <w:abstractNumId w:val="30"/>
+    <w:abstractNumId w:val="31"/>
   </w:num>
   <w:num w:numId="7" w16cid:durableId="1642533905">
     <w:abstractNumId w:val="1"/>
   </w:num>
   <w:num w:numId="8" w16cid:durableId="201791408">
+    <w:abstractNumId w:val="30"/>
+  </w:num>
+  <w:num w:numId="9" w16cid:durableId="943348337">
+    <w:abstractNumId w:val="17"/>
+  </w:num>
+  <w:num w:numId="10" w16cid:durableId="2084981900">
+    <w:abstractNumId w:val="21"/>
+  </w:num>
+  <w:num w:numId="11" w16cid:durableId="1283267758">
     <w:abstractNumId w:val="29"/>
   </w:num>
-  <w:num w:numId="9" w16cid:durableId="943348337">
-    <w:abstractNumId w:val="16"/>
-  </w:num>
-  <w:num w:numId="10" w16cid:durableId="2084981900">
-    <w:abstractNumId w:val="20"/>
-  </w:num>
-  <w:num w:numId="11" w16cid:durableId="1283267758">
-    <w:abstractNumId w:val="28"/>
-  </w:num>
   <w:num w:numId="12" w16cid:durableId="1199395990">
-    <w:abstractNumId w:val="13"/>
+    <w:abstractNumId w:val="14"/>
   </w:num>
   <w:num w:numId="13" w16cid:durableId="239874262">
-    <w:abstractNumId w:val="10"/>
+    <w:abstractNumId w:val="11"/>
   </w:num>
   <w:num w:numId="14" w16cid:durableId="2079326754">
     <w:abstractNumId w:val="2"/>
   </w:num>
   <w:num w:numId="15" w16cid:durableId="904218475">
-    <w:abstractNumId w:val="7"/>
+    <w:abstractNumId w:val="8"/>
   </w:num>
   <w:num w:numId="16" w16cid:durableId="1743722523">
     <w:abstractNumId w:val="3"/>
   </w:num>
   <w:num w:numId="17" w16cid:durableId="1509179592">
-    <w:abstractNumId w:val="31"/>
+    <w:abstractNumId w:val="32"/>
   </w:num>
   <w:num w:numId="18" w16cid:durableId="283007691">
-    <w:abstractNumId w:val="21"/>
+    <w:abstractNumId w:val="22"/>
   </w:num>
   <w:num w:numId="19" w16cid:durableId="874535643">
     <w:abstractNumId w:val="1"/>
@@ -3329,37 +3438,37 @@
     </w:lvlOverride>
   </w:num>
   <w:num w:numId="24" w16cid:durableId="1704474970">
+    <w:abstractNumId w:val="25"/>
+  </w:num>
+  <w:num w:numId="25" w16cid:durableId="1248540661">
     <w:abstractNumId w:val="24"/>
   </w:num>
-  <w:num w:numId="25" w16cid:durableId="1248540661">
-    <w:abstractNumId w:val="23"/>
-  </w:num>
   <w:num w:numId="26" w16cid:durableId="234896727">
-    <w:abstractNumId w:val="27"/>
+    <w:abstractNumId w:val="28"/>
   </w:num>
   <w:num w:numId="27" w16cid:durableId="1732850342">
-    <w:abstractNumId w:val="14"/>
+    <w:abstractNumId w:val="15"/>
   </w:num>
   <w:num w:numId="28" w16cid:durableId="1562714585">
-    <w:abstractNumId w:val="11"/>
+    <w:abstractNumId w:val="12"/>
   </w:num>
   <w:num w:numId="29" w16cid:durableId="994408701">
-    <w:abstractNumId w:val="18"/>
+    <w:abstractNumId w:val="19"/>
   </w:num>
   <w:num w:numId="30" w16cid:durableId="1069885299">
     <w:abstractNumId w:val="5"/>
   </w:num>
   <w:num w:numId="31" w16cid:durableId="493381491">
+    <w:abstractNumId w:val="27"/>
+  </w:num>
+  <w:num w:numId="32" w16cid:durableId="571432034">
     <w:abstractNumId w:val="26"/>
   </w:num>
-  <w:num w:numId="32" w16cid:durableId="571432034">
-    <w:abstractNumId w:val="25"/>
-  </w:num>
   <w:num w:numId="33" w16cid:durableId="1676378043">
-    <w:abstractNumId w:val="22"/>
+    <w:abstractNumId w:val="23"/>
   </w:num>
   <w:num w:numId="34" w16cid:durableId="571044778">
-    <w:abstractNumId w:val="15"/>
+    <w:abstractNumId w:val="16"/>
   </w:num>
   <w:num w:numId="35" w16cid:durableId="1816293740">
     <w:abstractNumId w:val="4"/>
@@ -3368,7 +3477,7 @@
     <w:abstractNumId w:val="0"/>
   </w:num>
   <w:num w:numId="37" w16cid:durableId="1335843420">
-    <w:abstractNumId w:val="12"/>
+    <w:abstractNumId w:val="13"/>
   </w:num>
   <w:num w:numId="38" w16cid:durableId="1624271322">
     <w:abstractNumId w:val="1"/>
@@ -3461,10 +3570,13 @@
     </w:lvlOverride>
   </w:num>
   <w:num w:numId="41" w16cid:durableId="1221791320">
-    <w:abstractNumId w:val="12"/>
+    <w:abstractNumId w:val="13"/>
     <w:lvlOverride w:ilvl="0">
       <w:startOverride w:val="1"/>
     </w:lvlOverride>
+  </w:num>
+  <w:num w:numId="42" w16cid:durableId="1048527092">
+    <w:abstractNumId w:val="7"/>
   </w:num>
   <w:numIdMacAtCleanup w:val="39"/>
 </w:numbering>
@@ -3492,7 +3604,7 @@
     <w:lsdException w:name="heading 1" w:uiPriority="9" w:qFormat="1"/>
     <w:lsdException w:name="heading 2" w:semiHidden="1" w:uiPriority="9" w:unhideWhenUsed="1" w:qFormat="1"/>
     <w:lsdException w:name="heading 3" w:semiHidden="1" w:uiPriority="9" w:unhideWhenUsed="1" w:qFormat="1"/>
-    <w:lsdException w:name="heading 4" w:semiHidden="1" w:uiPriority="9" w:unhideWhenUsed="1" w:qFormat="1"/>
+    <w:lsdException w:name="heading 4" w:semiHidden="1" w:uiPriority="9" w:unhideWhenUsed="1"/>
     <w:lsdException w:name="heading 5" w:semiHidden="1" w:uiPriority="9" w:unhideWhenUsed="1" w:qFormat="1"/>
     <w:lsdException w:name="heading 6" w:semiHidden="1" w:uiPriority="9" w:unhideWhenUsed="1" w:qFormat="1"/>
     <w:lsdException w:name="heading 7" w:semiHidden="1" w:uiPriority="9" w:unhideWhenUsed="1" w:qFormat="1"/>
@@ -3936,16 +4048,15 @@
   </w:style>
   <w:style w:type="paragraph" w:styleId="Titre4">
     <w:name w:val="heading 4"/>
-    <w:basedOn w:val="Paragraphedeliste"/>
+    <w:basedOn w:val="Listepuces"/>
     <w:next w:val="Normal"/>
     <w:link w:val="Titre4Car"/>
     <w:uiPriority w:val="9"/>
     <w:unhideWhenUsed/>
-    <w:qFormat/>
-    <w:rsid w:val="00621C3A"/>
+    <w:rsid w:val="00CE6791"/>
     <w:pPr>
       <w:numPr>
-        <w:numId w:val="11"/>
+        <w:numId w:val="36"/>
       </w:numPr>
       <w:outlineLvl w:val="3"/>
     </w:pPr>
@@ -3956,7 +4067,6 @@
     <w:next w:val="Normal"/>
     <w:link w:val="Titre5Car"/>
     <w:uiPriority w:val="9"/>
-    <w:semiHidden/>
     <w:unhideWhenUsed/>
     <w:qFormat/>
     <w:rsid w:val="00E912A5"/>
@@ -4255,14 +4365,13 @@
     <w:basedOn w:val="Policepardfaut"/>
     <w:link w:val="Titre4"/>
     <w:uiPriority w:val="9"/>
-    <w:rsid w:val="00621C3A"/>
+    <w:rsid w:val="00CE6791"/>
   </w:style>
   <w:style w:type="character" w:customStyle="1" w:styleId="Titre5Car">
     <w:name w:val="Titre 5 Car"/>
     <w:basedOn w:val="Policepardfaut"/>
     <w:link w:val="Titre5"/>
     <w:uiPriority w:val="9"/>
-    <w:semiHidden/>
     <w:rsid w:val="00E912A5"/>
     <w:rPr>
       <w:rFonts w:asciiTheme="majorHAnsi" w:eastAsiaTheme="majorEastAsia" w:hAnsiTheme="majorHAnsi" w:cstheme="majorBidi"/>
@@ -4333,9 +4442,6 @@
     <w:unhideWhenUsed/>
     <w:rsid w:val="00677ECF"/>
     <w:pPr>
-      <w:numPr>
-        <w:numId w:val="36"/>
-      </w:numPr>
       <w:contextualSpacing/>
     </w:pPr>
   </w:style>

</xml_diff>